<commit_message>
final update for week 8
</commit_message>
<xml_diff>
--- a/Week8/CEIS420_Norment_Xavier_Final_Project.docx
+++ b/Week8/CEIS420_Norment_Xavier_Final_Project.docx
@@ -1,6 +1,6 @@
 
 <file path=word/document.xml><?xml version="1.0" encoding="utf-8"?>
-<w:document xmlns:wpc="http://schemas.microsoft.com/office/word/2010/wordprocessingCanvas" xmlns:cx="http://schemas.microsoft.com/office/drawing/2014/chartex" xmlns:cx1="http://schemas.microsoft.com/office/drawing/2015/9/8/chartex" xmlns:cx2="http://schemas.microsoft.com/office/drawing/2015/10/21/chartex" xmlns:cx3="http://schemas.microsoft.com/office/drawing/2016/5/9/chartex" xmlns:cx4="http://schemas.microsoft.com/office/drawing/2016/5/10/chartex" xmlns:cx5="http://schemas.microsoft.com/office/drawing/2016/5/11/chartex" xmlns:cx6="http://schemas.microsoft.com/office/drawing/2016/5/12/chartex" xmlns:cx7="http://schemas.microsoft.com/office/drawing/2016/5/13/chartex" xmlns:cx8="http://schemas.microsoft.com/office/drawing/2016/5/14/chartex" xmlns:mc="http://schemas.openxmlformats.org/markup-compatibility/2006" xmlns:aink="http://schemas.microsoft.com/office/drawing/2016/ink" xmlns:am3d="http://schemas.microsoft.com/office/drawing/2017/model3d" xmlns:o="urn:schemas-microsoft-com:office:office" xmlns:r="http://schemas.openxmlformats.org/officeDocument/2006/relationships" xmlns:m="http://schemas.openxmlformats.org/officeDocument/2006/math" xmlns:v="urn:schemas-microsoft-com:vml" xmlns:wp14="http://schemas.microsoft.com/office/word/2010/wordprocessingDrawing" xmlns:wp="http://schemas.openxmlformats.org/drawingml/2006/wordprocessingDrawing" xmlns:w10="urn:schemas-microsoft-com:office:word" xmlns:w="http://schemas.openxmlformats.org/wordprocessingml/2006/main" xmlns:w14="http://schemas.microsoft.com/office/word/2010/wordml" xmlns:w15="http://schemas.microsoft.com/office/word/2012/wordml" xmlns:w16cex="http://schemas.microsoft.com/office/word/2018/wordml/cex" xmlns:w16cid="http://schemas.microsoft.com/office/word/2016/wordml/cid" xmlns:w16="http://schemas.microsoft.com/office/word/2018/wordml" xmlns:w16sdtdh="http://schemas.microsoft.com/office/word/2020/wordml/sdtdatahash" xmlns:w16se="http://schemas.microsoft.com/office/word/2015/wordml/symex" xmlns:wpg="http://schemas.microsoft.com/office/word/2010/wordprocessingGroup" xmlns:wpi="http://schemas.microsoft.com/office/word/2010/wordprocessingInk" xmlns:wne="http://schemas.microsoft.com/office/word/2006/wordml" xmlns:wps="http://schemas.microsoft.com/office/word/2010/wordprocessingShape" mc:Ignorable="w14 w15 w16se w16cid w16 w16cex w16sdtdh wp14">
+<w:document xmlns:wpc="http://schemas.microsoft.com/office/word/2010/wordprocessingCanvas" xmlns:cx="http://schemas.microsoft.com/office/drawing/2014/chartex" xmlns:cx1="http://schemas.microsoft.com/office/drawing/2015/9/8/chartex" xmlns:cx2="http://schemas.microsoft.com/office/drawing/2015/10/21/chartex" xmlns:cx3="http://schemas.microsoft.com/office/drawing/2016/5/9/chartex" xmlns:cx4="http://schemas.microsoft.com/office/drawing/2016/5/10/chartex" xmlns:cx5="http://schemas.microsoft.com/office/drawing/2016/5/11/chartex" xmlns:cx6="http://schemas.microsoft.com/office/drawing/2016/5/12/chartex" xmlns:cx7="http://schemas.microsoft.com/office/drawing/2016/5/13/chartex" xmlns:cx8="http://schemas.microsoft.com/office/drawing/2016/5/14/chartex" xmlns:mc="http://schemas.openxmlformats.org/markup-compatibility/2006" xmlns:aink="http://schemas.microsoft.com/office/drawing/2016/ink" xmlns:am3d="http://schemas.microsoft.com/office/drawing/2017/model3d" xmlns:o="urn:schemas-microsoft-com:office:office" xmlns:oel="http://schemas.microsoft.com/office/2019/extlst" xmlns:r="http://schemas.openxmlformats.org/officeDocument/2006/relationships" xmlns:m="http://schemas.openxmlformats.org/officeDocument/2006/math" xmlns:v="urn:schemas-microsoft-com:vml" xmlns:wp14="http://schemas.microsoft.com/office/word/2010/wordprocessingDrawing" xmlns:wp="http://schemas.openxmlformats.org/drawingml/2006/wordprocessingDrawing" xmlns:w10="urn:schemas-microsoft-com:office:word" xmlns:w="http://schemas.openxmlformats.org/wordprocessingml/2006/main" xmlns:w14="http://schemas.microsoft.com/office/word/2010/wordml" xmlns:w15="http://schemas.microsoft.com/office/word/2012/wordml" xmlns:w16cex="http://schemas.microsoft.com/office/word/2018/wordml/cex" xmlns:w16cid="http://schemas.microsoft.com/office/word/2016/wordml/cid" xmlns:w16="http://schemas.microsoft.com/office/word/2018/wordml" xmlns:w16du="http://schemas.microsoft.com/office/word/2023/wordml/word16du" xmlns:w16sdtdh="http://schemas.microsoft.com/office/word/2020/wordml/sdtdatahash" xmlns:w16se="http://schemas.microsoft.com/office/word/2015/wordml/symex" xmlns:wpg="http://schemas.microsoft.com/office/word/2010/wordprocessingGroup" xmlns:wpi="http://schemas.microsoft.com/office/word/2010/wordprocessingInk" xmlns:wne="http://schemas.microsoft.com/office/word/2006/wordml" xmlns:wps="http://schemas.microsoft.com/office/word/2010/wordprocessingShape" mc:Ignorable="w14 w15 w16se w16cid w16 w16cex w16sdtdh w16du wp14">
   <w:body>
     <w:p>
       <w:pPr>
@@ -220,7 +220,25 @@
           <w:sz w:val="20"/>
           <w:szCs w:val="20"/>
         </w:rPr>
-        <w:t>To create a project using principles of object oriented programming</w:t>
+        <w:t xml:space="preserve">To create a project using principles of </w:t>
+      </w:r>
+      <w:proofErr w:type="gramStart"/>
+      <w:r>
+        <w:rPr>
+          <w:rFonts w:ascii="Times New Roman" w:eastAsia="Times New Roman" w:hAnsi="Times New Roman" w:cs="Times New Roman"/>
+          <w:sz w:val="20"/>
+          <w:szCs w:val="20"/>
+        </w:rPr>
+        <w:t>object oriented</w:t>
+      </w:r>
+      <w:proofErr w:type="gramEnd"/>
+      <w:r>
+        <w:rPr>
+          <w:rFonts w:ascii="Times New Roman" w:eastAsia="Times New Roman" w:hAnsi="Times New Roman" w:cs="Times New Roman"/>
+          <w:sz w:val="20"/>
+          <w:szCs w:val="20"/>
+        </w:rPr>
+        <w:t xml:space="preserve"> programming</w:t>
       </w:r>
     </w:p>
     <w:p>
@@ -271,7 +289,25 @@
           <w:sz w:val="20"/>
           <w:szCs w:val="20"/>
         </w:rPr>
-        <w:t xml:space="preserve">This course covered advanced techniques in programming and design. One such advanced technique is design patterns. The factory pattern was covered in an earlier module This module involves implementing the iterator pattern. </w:t>
+        <w:t>This course covered advanced techniques in programming and design. One such advanced technique is design patterns. The factory pattern was covered in an earlier module</w:t>
+      </w:r>
+      <w:proofErr w:type="gramStart"/>
+      <w:r>
+        <w:rPr>
+          <w:rFonts w:ascii="Times New Roman" w:eastAsia="Times New Roman" w:hAnsi="Times New Roman" w:cs="Times New Roman"/>
+          <w:sz w:val="20"/>
+          <w:szCs w:val="20"/>
+        </w:rPr>
+        <w:t xml:space="preserve"> This</w:t>
+      </w:r>
+      <w:proofErr w:type="gramEnd"/>
+      <w:r>
+        <w:rPr>
+          <w:rFonts w:ascii="Times New Roman" w:eastAsia="Times New Roman" w:hAnsi="Times New Roman" w:cs="Times New Roman"/>
+          <w:sz w:val="20"/>
+          <w:szCs w:val="20"/>
+        </w:rPr>
+        <w:t xml:space="preserve"> module involves implementing the iterator pattern. </w:t>
       </w:r>
     </w:p>
     <w:p>
@@ -332,7 +368,25 @@
           <w:sz w:val="20"/>
           <w:szCs w:val="20"/>
         </w:rPr>
-        <w:t xml:space="preserve">Using any high level programming language, create a Sales Tracking program. </w:t>
+        <w:t xml:space="preserve">Using any </w:t>
+      </w:r>
+      <w:proofErr w:type="gramStart"/>
+      <w:r>
+        <w:rPr>
+          <w:rFonts w:ascii="Times New Roman" w:eastAsia="Times New Roman" w:hAnsi="Times New Roman" w:cs="Times New Roman"/>
+          <w:sz w:val="20"/>
+          <w:szCs w:val="20"/>
+        </w:rPr>
+        <w:t>high level</w:t>
+      </w:r>
+      <w:proofErr w:type="gramEnd"/>
+      <w:r>
+        <w:rPr>
+          <w:rFonts w:ascii="Times New Roman" w:eastAsia="Times New Roman" w:hAnsi="Times New Roman" w:cs="Times New Roman"/>
+          <w:sz w:val="20"/>
+          <w:szCs w:val="20"/>
+        </w:rPr>
+        <w:t xml:space="preserve"> programming language, create a Sales Tracking program. </w:t>
       </w:r>
     </w:p>
     <w:p>
@@ -352,6 +406,7 @@
         </w:rPr>
         <w:t xml:space="preserve">The program should have a </w:t>
       </w:r>
+      <w:proofErr w:type="spellStart"/>
       <w:r>
         <w:rPr>
           <w:b/>
@@ -368,6 +423,7 @@
         </w:rPr>
         <w:t>Person</w:t>
       </w:r>
+      <w:proofErr w:type="spellEnd"/>
       <w:r>
         <w:rPr>
           <w:sz w:val="20"/>
@@ -378,7 +434,21 @@
         <w:rPr>
           <w:sz w:val="20"/>
         </w:rPr>
-        <w:t xml:space="preserve"> the person’s name, title, and sales (this should be an ArrayList of double</w:t>
+        <w:t xml:space="preserve"> the person’s name, title, and sales (this should be an </w:t>
+      </w:r>
+      <w:proofErr w:type="spellStart"/>
+      <w:r>
+        <w:rPr>
+          <w:sz w:val="20"/>
+        </w:rPr>
+        <w:t>ArrayList</w:t>
+      </w:r>
+      <w:proofErr w:type="spellEnd"/>
+      <w:r>
+        <w:rPr>
+          <w:sz w:val="20"/>
+        </w:rPr>
+        <w:t xml:space="preserve"> of double</w:t>
       </w:r>
       <w:r>
         <w:rPr>
@@ -414,7 +484,21 @@
         <w:rPr>
           <w:sz w:val="20"/>
         </w:rPr>
-        <w:t>An iterator must be implemented in the SalesPerson class. Example:</w:t>
+        <w:t xml:space="preserve">An iterator must be implemented in the </w:t>
+      </w:r>
+      <w:proofErr w:type="spellStart"/>
+      <w:r>
+        <w:rPr>
+          <w:sz w:val="20"/>
+        </w:rPr>
+        <w:t>SalesPerson</w:t>
+      </w:r>
+      <w:proofErr w:type="spellEnd"/>
+      <w:r>
+        <w:rPr>
+          <w:sz w:val="20"/>
+        </w:rPr>
+        <w:t xml:space="preserve"> class. Example:</w:t>
       </w:r>
     </w:p>
     <w:p>
@@ -496,6 +580,8 @@
         </w:rPr>
         <w:t xml:space="preserve">&gt; </w:t>
       </w:r>
+      <w:proofErr w:type="spellStart"/>
+      <w:proofErr w:type="gramStart"/>
       <w:r>
         <w:rPr>
           <w:rFonts w:ascii="Consolas" w:hAnsi="Consolas"/>
@@ -505,6 +591,7 @@
         </w:rPr>
         <w:t>iterSales</w:t>
       </w:r>
+      <w:proofErr w:type="spellEnd"/>
       <w:r>
         <w:rPr>
           <w:rFonts w:ascii="Consolas" w:hAnsi="Consolas"/>
@@ -512,7 +599,17 @@
           <w:sz w:val="21"/>
           <w:szCs w:val="21"/>
         </w:rPr>
-        <w:t>() {</w:t>
+        <w:t>(</w:t>
+      </w:r>
+      <w:proofErr w:type="gramEnd"/>
+      <w:r>
+        <w:rPr>
+          <w:rFonts w:ascii="Consolas" w:hAnsi="Consolas"/>
+          <w:color w:val="D4D4D4"/>
+          <w:sz w:val="21"/>
+          <w:szCs w:val="21"/>
+        </w:rPr>
+        <w:t>) {</w:t>
       </w:r>
     </w:p>
     <w:p>
@@ -558,6 +655,8 @@
         </w:rPr>
         <w:t xml:space="preserve"> </w:t>
       </w:r>
+      <w:proofErr w:type="spellStart"/>
+      <w:proofErr w:type="gramStart"/>
       <w:r>
         <w:rPr>
           <w:rFonts w:ascii="Consolas" w:hAnsi="Consolas"/>
@@ -585,6 +684,8 @@
         </w:rPr>
         <w:t>iterator</w:t>
       </w:r>
+      <w:proofErr w:type="spellEnd"/>
+      <w:proofErr w:type="gramEnd"/>
       <w:r>
         <w:rPr>
           <w:rFonts w:ascii="Consolas" w:hAnsi="Consolas"/>
@@ -656,13 +757,41 @@
         <w:rPr>
           <w:sz w:val="20"/>
         </w:rPr>
-        <w:t xml:space="preserve">3 sales figures for 3 different sales people. </w:t>
-      </w:r>
-      <w:r>
-        <w:rPr>
-          <w:sz w:val="20"/>
-        </w:rPr>
-        <w:t xml:space="preserve">Add these sales people </w:t>
+        <w:t xml:space="preserve">3 sales figures for 3 different </w:t>
+      </w:r>
+      <w:proofErr w:type="gramStart"/>
+      <w:r>
+        <w:rPr>
+          <w:sz w:val="20"/>
+        </w:rPr>
+        <w:t>sales people</w:t>
+      </w:r>
+      <w:proofErr w:type="gramEnd"/>
+      <w:r>
+        <w:rPr>
+          <w:sz w:val="20"/>
+        </w:rPr>
+        <w:t xml:space="preserve">. </w:t>
+      </w:r>
+      <w:r>
+        <w:rPr>
+          <w:sz w:val="20"/>
+        </w:rPr>
+        <w:t xml:space="preserve">Add these </w:t>
+      </w:r>
+      <w:proofErr w:type="gramStart"/>
+      <w:r>
+        <w:rPr>
+          <w:sz w:val="20"/>
+        </w:rPr>
+        <w:t>sales people</w:t>
+      </w:r>
+      <w:proofErr w:type="gramEnd"/>
+      <w:r>
+        <w:rPr>
+          <w:sz w:val="20"/>
+        </w:rPr>
+        <w:t xml:space="preserve"> </w:t>
       </w:r>
       <w:r>
         <w:rPr>
@@ -674,8 +803,16 @@
         <w:rPr>
           <w:sz w:val="20"/>
         </w:rPr>
-        <w:t xml:space="preserve"> an ArrayList</w:t>
-      </w:r>
+        <w:t xml:space="preserve"> an </w:t>
+      </w:r>
+      <w:proofErr w:type="spellStart"/>
+      <w:r>
+        <w:rPr>
+          <w:sz w:val="20"/>
+        </w:rPr>
+        <w:t>ArrayList</w:t>
+      </w:r>
+      <w:proofErr w:type="spellEnd"/>
       <w:r>
         <w:rPr>
           <w:sz w:val="20"/>
@@ -716,8 +853,16 @@
         <w:rPr>
           <w:sz w:val="20"/>
         </w:rPr>
-        <w:t xml:space="preserve"> for each sales person</w:t>
-      </w:r>
+        <w:t xml:space="preserve"> for each </w:t>
+      </w:r>
+      <w:proofErr w:type="gramStart"/>
+      <w:r>
+        <w:rPr>
+          <w:sz w:val="20"/>
+        </w:rPr>
+        <w:t>sales person</w:t>
+      </w:r>
+      <w:proofErr w:type="gramEnd"/>
       <w:r>
         <w:rPr>
           <w:sz w:val="20"/>
@@ -728,7 +873,21 @@
         <w:rPr>
           <w:sz w:val="20"/>
         </w:rPr>
-        <w:t xml:space="preserve">. The data printed should be: total sales, min sales, max sales, average sales and total for the entire company. </w:t>
+        <w:t xml:space="preserve">. The data printed should </w:t>
+      </w:r>
+      <w:proofErr w:type="gramStart"/>
+      <w:r>
+        <w:rPr>
+          <w:sz w:val="20"/>
+        </w:rPr>
+        <w:t>be:</w:t>
+      </w:r>
+      <w:proofErr w:type="gramEnd"/>
+      <w:r>
+        <w:rPr>
+          <w:sz w:val="20"/>
+        </w:rPr>
+        <w:t xml:space="preserve"> total sales, min sales, max sales, average sales and total for the entire company. </w:t>
       </w:r>
     </w:p>
     <w:p>
@@ -746,7 +905,21 @@
         <w:rPr>
           <w:sz w:val="20"/>
         </w:rPr>
-        <w:t>NOTE: for full credit, you must be one of the sales people.</w:t>
+        <w:t xml:space="preserve">NOTE: for full credit, you must be one of the </w:t>
+      </w:r>
+      <w:proofErr w:type="gramStart"/>
+      <w:r>
+        <w:rPr>
+          <w:sz w:val="20"/>
+        </w:rPr>
+        <w:t>sales people</w:t>
+      </w:r>
+      <w:proofErr w:type="gramEnd"/>
+      <w:r>
+        <w:rPr>
+          <w:sz w:val="20"/>
+        </w:rPr>
+        <w:t>.</w:t>
       </w:r>
     </w:p>
     <w:p>
@@ -781,6 +954,13 @@
           <w:sz w:val="20"/>
         </w:rPr>
         <w:lastRenderedPageBreak/>
+        <w:t>Sal;</w:t>
+      </w:r>
+      <w:r>
+        <w:rPr>
+          <w:noProof/>
+          <w:sz w:val="20"/>
+        </w:rPr>
         <w:drawing>
           <wp:inline distT="0" distB="0" distL="0" distR="0" wp14:anchorId="0F186204" wp14:editId="3574EF19">
             <wp:extent cx="5611008" cy="3477110"/>
@@ -828,7 +1008,21 @@
         <w:rPr>
           <w:sz w:val="20"/>
         </w:rPr>
-        <w:t>The output should look similar to the following. Feel free to be creative!</w:t>
+        <w:t xml:space="preserve">The output should look </w:t>
+      </w:r>
+      <w:proofErr w:type="gramStart"/>
+      <w:r>
+        <w:rPr>
+          <w:sz w:val="20"/>
+        </w:rPr>
+        <w:t>similar to</w:t>
+      </w:r>
+      <w:proofErr w:type="gramEnd"/>
+      <w:r>
+        <w:rPr>
+          <w:sz w:val="20"/>
+        </w:rPr>
+        <w:t xml:space="preserve"> the following. Feel free to be creative!</w:t>
       </w:r>
     </w:p>
     <w:p>
@@ -856,35 +1050,77 @@
         <w:rPr>
           <w:sz w:val="20"/>
         </w:rPr>
-        <w:t>Please enter sales person name: Han</w:t>
-      </w:r>
-    </w:p>
-    <w:p>
-      <w:pPr>
-        <w:spacing w:after="0" w:line="240" w:lineRule="auto"/>
-        <w:rPr>
-          <w:sz w:val="20"/>
-        </w:rPr>
-      </w:pPr>
-      <w:r>
-        <w:rPr>
-          <w:sz w:val="20"/>
-        </w:rPr>
-        <w:t>Please enter your sales person title: Manager</w:t>
-      </w:r>
-    </w:p>
-    <w:p>
-      <w:pPr>
-        <w:spacing w:after="0" w:line="240" w:lineRule="auto"/>
-        <w:rPr>
-          <w:sz w:val="20"/>
-        </w:rPr>
-      </w:pPr>
-      <w:r>
-        <w:rPr>
-          <w:sz w:val="20"/>
-        </w:rPr>
-        <w:t>How many sales values will you enter for this sales person? 4</w:t>
+        <w:t xml:space="preserve">Please enter </w:t>
+      </w:r>
+      <w:proofErr w:type="gramStart"/>
+      <w:r>
+        <w:rPr>
+          <w:sz w:val="20"/>
+        </w:rPr>
+        <w:t>sales person</w:t>
+      </w:r>
+      <w:proofErr w:type="gramEnd"/>
+      <w:r>
+        <w:rPr>
+          <w:sz w:val="20"/>
+        </w:rPr>
+        <w:t xml:space="preserve"> name: Han</w:t>
+      </w:r>
+    </w:p>
+    <w:p>
+      <w:pPr>
+        <w:spacing w:after="0" w:line="240" w:lineRule="auto"/>
+        <w:rPr>
+          <w:sz w:val="20"/>
+        </w:rPr>
+      </w:pPr>
+      <w:r>
+        <w:rPr>
+          <w:sz w:val="20"/>
+        </w:rPr>
+        <w:t xml:space="preserve">Please enter your </w:t>
+      </w:r>
+      <w:proofErr w:type="gramStart"/>
+      <w:r>
+        <w:rPr>
+          <w:sz w:val="20"/>
+        </w:rPr>
+        <w:t>sales person</w:t>
+      </w:r>
+      <w:proofErr w:type="gramEnd"/>
+      <w:r>
+        <w:rPr>
+          <w:sz w:val="20"/>
+        </w:rPr>
+        <w:t xml:space="preserve"> title: Manager</w:t>
+      </w:r>
+    </w:p>
+    <w:p>
+      <w:pPr>
+        <w:spacing w:after="0" w:line="240" w:lineRule="auto"/>
+        <w:rPr>
+          <w:sz w:val="20"/>
+        </w:rPr>
+      </w:pPr>
+      <w:r>
+        <w:rPr>
+          <w:sz w:val="20"/>
+        </w:rPr>
+        <w:t xml:space="preserve">How many sales values will you enter for this </w:t>
+      </w:r>
+      <w:proofErr w:type="gramStart"/>
+      <w:r>
+        <w:rPr>
+          <w:sz w:val="20"/>
+        </w:rPr>
+        <w:t>sales person</w:t>
+      </w:r>
+      <w:proofErr w:type="gramEnd"/>
+      <w:r>
+        <w:rPr>
+          <w:sz w:val="20"/>
+        </w:rPr>
+        <w:t>? 4</w:t>
       </w:r>
     </w:p>
     <w:p>
@@ -962,35 +1198,77 @@
         <w:rPr>
           <w:sz w:val="20"/>
         </w:rPr>
-        <w:t>Please enter sales person name: Luke</w:t>
-      </w:r>
-    </w:p>
-    <w:p>
-      <w:pPr>
-        <w:spacing w:after="0" w:line="240" w:lineRule="auto"/>
-        <w:rPr>
-          <w:sz w:val="20"/>
-        </w:rPr>
-      </w:pPr>
-      <w:r>
-        <w:rPr>
-          <w:sz w:val="20"/>
-        </w:rPr>
-        <w:t>Please enter your sales person title: Associate</w:t>
-      </w:r>
-    </w:p>
-    <w:p>
-      <w:pPr>
-        <w:spacing w:after="0" w:line="240" w:lineRule="auto"/>
-        <w:rPr>
-          <w:sz w:val="20"/>
-        </w:rPr>
-      </w:pPr>
-      <w:r>
-        <w:rPr>
-          <w:sz w:val="20"/>
-        </w:rPr>
-        <w:t>How many sales values will you enter for this sales person? 3</w:t>
+        <w:t xml:space="preserve">Please enter </w:t>
+      </w:r>
+      <w:proofErr w:type="gramStart"/>
+      <w:r>
+        <w:rPr>
+          <w:sz w:val="20"/>
+        </w:rPr>
+        <w:t>sales person</w:t>
+      </w:r>
+      <w:proofErr w:type="gramEnd"/>
+      <w:r>
+        <w:rPr>
+          <w:sz w:val="20"/>
+        </w:rPr>
+        <w:t xml:space="preserve"> name: Luke</w:t>
+      </w:r>
+    </w:p>
+    <w:p>
+      <w:pPr>
+        <w:spacing w:after="0" w:line="240" w:lineRule="auto"/>
+        <w:rPr>
+          <w:sz w:val="20"/>
+        </w:rPr>
+      </w:pPr>
+      <w:r>
+        <w:rPr>
+          <w:sz w:val="20"/>
+        </w:rPr>
+        <w:t xml:space="preserve">Please enter your </w:t>
+      </w:r>
+      <w:proofErr w:type="gramStart"/>
+      <w:r>
+        <w:rPr>
+          <w:sz w:val="20"/>
+        </w:rPr>
+        <w:t>sales person</w:t>
+      </w:r>
+      <w:proofErr w:type="gramEnd"/>
+      <w:r>
+        <w:rPr>
+          <w:sz w:val="20"/>
+        </w:rPr>
+        <w:t xml:space="preserve"> title: Associate</w:t>
+      </w:r>
+    </w:p>
+    <w:p>
+      <w:pPr>
+        <w:spacing w:after="0" w:line="240" w:lineRule="auto"/>
+        <w:rPr>
+          <w:sz w:val="20"/>
+        </w:rPr>
+      </w:pPr>
+      <w:r>
+        <w:rPr>
+          <w:sz w:val="20"/>
+        </w:rPr>
+        <w:t xml:space="preserve">How many sales values will you enter for this </w:t>
+      </w:r>
+      <w:proofErr w:type="gramStart"/>
+      <w:r>
+        <w:rPr>
+          <w:sz w:val="20"/>
+        </w:rPr>
+        <w:t>sales person</w:t>
+      </w:r>
+      <w:proofErr w:type="gramEnd"/>
+      <w:r>
+        <w:rPr>
+          <w:sz w:val="20"/>
+        </w:rPr>
+        <w:t>? 3</w:t>
       </w:r>
     </w:p>
     <w:p>
@@ -1054,35 +1332,77 @@
         <w:rPr>
           <w:sz w:val="20"/>
         </w:rPr>
-        <w:t>Please enter sales person name: Leia</w:t>
-      </w:r>
-    </w:p>
-    <w:p>
-      <w:pPr>
-        <w:spacing w:after="0" w:line="240" w:lineRule="auto"/>
-        <w:rPr>
-          <w:sz w:val="20"/>
-        </w:rPr>
-      </w:pPr>
-      <w:r>
-        <w:rPr>
-          <w:sz w:val="20"/>
-        </w:rPr>
-        <w:t>Please enter your sales person title: Assistant</w:t>
-      </w:r>
-    </w:p>
-    <w:p>
-      <w:pPr>
-        <w:spacing w:after="0" w:line="240" w:lineRule="auto"/>
-        <w:rPr>
-          <w:sz w:val="20"/>
-        </w:rPr>
-      </w:pPr>
-      <w:r>
-        <w:rPr>
-          <w:sz w:val="20"/>
-        </w:rPr>
-        <w:t>How many sales values will you enter for this sales person? 4</w:t>
+        <w:t xml:space="preserve">Please enter </w:t>
+      </w:r>
+      <w:proofErr w:type="gramStart"/>
+      <w:r>
+        <w:rPr>
+          <w:sz w:val="20"/>
+        </w:rPr>
+        <w:t>sales person</w:t>
+      </w:r>
+      <w:proofErr w:type="gramEnd"/>
+      <w:r>
+        <w:rPr>
+          <w:sz w:val="20"/>
+        </w:rPr>
+        <w:t xml:space="preserve"> name: Leia</w:t>
+      </w:r>
+    </w:p>
+    <w:p>
+      <w:pPr>
+        <w:spacing w:after="0" w:line="240" w:lineRule="auto"/>
+        <w:rPr>
+          <w:sz w:val="20"/>
+        </w:rPr>
+      </w:pPr>
+      <w:r>
+        <w:rPr>
+          <w:sz w:val="20"/>
+        </w:rPr>
+        <w:t xml:space="preserve">Please enter your </w:t>
+      </w:r>
+      <w:proofErr w:type="gramStart"/>
+      <w:r>
+        <w:rPr>
+          <w:sz w:val="20"/>
+        </w:rPr>
+        <w:t>sales person</w:t>
+      </w:r>
+      <w:proofErr w:type="gramEnd"/>
+      <w:r>
+        <w:rPr>
+          <w:sz w:val="20"/>
+        </w:rPr>
+        <w:t xml:space="preserve"> title: Assistant</w:t>
+      </w:r>
+    </w:p>
+    <w:p>
+      <w:pPr>
+        <w:spacing w:after="0" w:line="240" w:lineRule="auto"/>
+        <w:rPr>
+          <w:sz w:val="20"/>
+        </w:rPr>
+      </w:pPr>
+      <w:r>
+        <w:rPr>
+          <w:sz w:val="20"/>
+        </w:rPr>
+        <w:t xml:space="preserve">How many sales values will you enter for this </w:t>
+      </w:r>
+      <w:proofErr w:type="gramStart"/>
+      <w:r>
+        <w:rPr>
+          <w:sz w:val="20"/>
+        </w:rPr>
+        <w:t>sales person</w:t>
+      </w:r>
+      <w:proofErr w:type="gramEnd"/>
+      <w:r>
+        <w:rPr>
+          <w:sz w:val="20"/>
+        </w:rPr>
+        <w:t>? 4</w:t>
       </w:r>
     </w:p>
     <w:p>
@@ -1188,12 +1508,19 @@
           <w:sz w:val="20"/>
         </w:rPr>
       </w:pPr>
-      <w:r>
-        <w:rPr>
-          <w:sz w:val="20"/>
-        </w:rPr>
-        <w:lastRenderedPageBreak/>
-        <w:t>Sales person: Han</w:t>
+      <w:proofErr w:type="gramStart"/>
+      <w:r>
+        <w:rPr>
+          <w:sz w:val="20"/>
+        </w:rPr>
+        <w:t>Sales person</w:t>
+      </w:r>
+      <w:proofErr w:type="gramEnd"/>
+      <w:r>
+        <w:rPr>
+          <w:sz w:val="20"/>
+        </w:rPr>
+        <w:t>: Han</w:t>
       </w:r>
     </w:p>
     <w:p>
@@ -1289,11 +1616,19 @@
           <w:sz w:val="20"/>
         </w:rPr>
       </w:pPr>
-      <w:r>
-        <w:rPr>
-          <w:sz w:val="20"/>
-        </w:rPr>
-        <w:t>Sales person: Luke</w:t>
+      <w:proofErr w:type="gramStart"/>
+      <w:r>
+        <w:rPr>
+          <w:sz w:val="20"/>
+        </w:rPr>
+        <w:t>Sales person</w:t>
+      </w:r>
+      <w:proofErr w:type="gramEnd"/>
+      <w:r>
+        <w:rPr>
+          <w:sz w:val="20"/>
+        </w:rPr>
+        <w:t>: Luke</w:t>
       </w:r>
     </w:p>
     <w:p>
@@ -1389,11 +1724,19 @@
           <w:sz w:val="20"/>
         </w:rPr>
       </w:pPr>
-      <w:r>
-        <w:rPr>
-          <w:sz w:val="20"/>
-        </w:rPr>
-        <w:t>Sales person: Leia</w:t>
+      <w:proofErr w:type="gramStart"/>
+      <w:r>
+        <w:rPr>
+          <w:sz w:val="20"/>
+        </w:rPr>
+        <w:t>Sales person</w:t>
+      </w:r>
+      <w:proofErr w:type="gramEnd"/>
+      <w:r>
+        <w:rPr>
+          <w:sz w:val="20"/>
+        </w:rPr>
+        <w:t>: Leia</w:t>
       </w:r>
     </w:p>
     <w:p>
@@ -1522,8 +1865,19 @@
           <w:sz w:val="32"/>
           <w:szCs w:val="32"/>
         </w:rPr>
-        <w:t>Upload your project to github</w:t>
-      </w:r>
+        <w:t xml:space="preserve">Upload your project to </w:t>
+      </w:r>
+      <w:proofErr w:type="spellStart"/>
+      <w:r>
+        <w:rPr>
+          <w:rFonts w:ascii="Cambria" w:eastAsia="Times New Roman" w:hAnsi="Cambria" w:cs="Times New Roman"/>
+          <w:color w:val="365F91"/>
+          <w:sz w:val="32"/>
+          <w:szCs w:val="32"/>
+        </w:rPr>
+        <w:t>github</w:t>
+      </w:r>
+      <w:proofErr w:type="spellEnd"/>
     </w:p>
     <w:p>
       <w:pPr>
@@ -2184,7 +2538,21 @@
         <w:rPr>
           <w:sz w:val="20"/>
         </w:rPr>
-        <w:t>To submit your repository, click on the Green code button and copy the link listed:</w:t>
+        <w:t xml:space="preserve">To submit your repository, click on the </w:t>
+      </w:r>
+      <w:proofErr w:type="gramStart"/>
+      <w:r>
+        <w:rPr>
+          <w:sz w:val="20"/>
+        </w:rPr>
+        <w:t>Green</w:t>
+      </w:r>
+      <w:proofErr w:type="gramEnd"/>
+      <w:r>
+        <w:rPr>
+          <w:sz w:val="20"/>
+        </w:rPr>
+        <w:t xml:space="preserve"> code button and copy the link listed:</w:t>
       </w:r>
     </w:p>
     <w:p>
@@ -2358,11 +2726,19 @@
           <w:sz w:val="20"/>
         </w:rPr>
       </w:pPr>
-      <w:r>
-        <w:rPr>
-          <w:sz w:val="20"/>
-        </w:rPr>
-        <w:t>SalesPerson class (all code)</w:t>
+      <w:proofErr w:type="spellStart"/>
+      <w:r>
+        <w:rPr>
+          <w:sz w:val="20"/>
+        </w:rPr>
+        <w:t>SalesPerson</w:t>
+      </w:r>
+      <w:proofErr w:type="spellEnd"/>
+      <w:r>
+        <w:rPr>
+          <w:sz w:val="20"/>
+        </w:rPr>
+        <w:t xml:space="preserve"> class (all code)</w:t>
       </w:r>
     </w:p>
     <w:p>
@@ -2452,8 +2828,16 @@
         <w:rPr>
           <w:sz w:val="20"/>
         </w:rPr>
-        <w:t>Link to Github</w:t>
-      </w:r>
+        <w:t xml:space="preserve">Link to </w:t>
+      </w:r>
+      <w:proofErr w:type="spellStart"/>
+      <w:r>
+        <w:rPr>
+          <w:sz w:val="20"/>
+        </w:rPr>
+        <w:t>Github</w:t>
+      </w:r>
+      <w:proofErr w:type="spellEnd"/>
     </w:p>
     <w:p>
       <w:pPr>
@@ -2466,6 +2850,7 @@
           <w:sz w:val="20"/>
         </w:rPr>
       </w:pPr>
+      <w:proofErr w:type="gramStart"/>
       <w:r>
         <w:rPr>
           <w:sz w:val="20"/>
@@ -2476,7 +2861,14 @@
         <w:rPr>
           <w:sz w:val="20"/>
         </w:rPr>
-        <w:t xml:space="preserve"> (1 paragraph or 1 slide)</w:t>
+        <w:t xml:space="preserve"> (</w:t>
+      </w:r>
+      <w:proofErr w:type="gramEnd"/>
+      <w:r>
+        <w:rPr>
+          <w:sz w:val="20"/>
+        </w:rPr>
+        <w:t>1 paragraph or 1 slide)</w:t>
       </w:r>
     </w:p>
     <w:p>
@@ -2536,7 +2928,7 @@
 </file>
 
 <file path=word/numbering.xml><?xml version="1.0" encoding="utf-8"?>
-<w:numbering xmlns:wpc="http://schemas.microsoft.com/office/word/2010/wordprocessingCanvas" xmlns:cx="http://schemas.microsoft.com/office/drawing/2014/chartex" xmlns:cx1="http://schemas.microsoft.com/office/drawing/2015/9/8/chartex" xmlns:cx2="http://schemas.microsoft.com/office/drawing/2015/10/21/chartex" xmlns:cx3="http://schemas.microsoft.com/office/drawing/2016/5/9/chartex" xmlns:cx4="http://schemas.microsoft.com/office/drawing/2016/5/10/chartex" xmlns:cx5="http://schemas.microsoft.com/office/drawing/2016/5/11/chartex" xmlns:cx6="http://schemas.microsoft.com/office/drawing/2016/5/12/chartex" xmlns:cx7="http://schemas.microsoft.com/office/drawing/2016/5/13/chartex" xmlns:cx8="http://schemas.microsoft.com/office/drawing/2016/5/14/chartex" xmlns:mc="http://schemas.openxmlformats.org/markup-compatibility/2006" xmlns:aink="http://schemas.microsoft.com/office/drawing/2016/ink" xmlns:am3d="http://schemas.microsoft.com/office/drawing/2017/model3d" xmlns:o="urn:schemas-microsoft-com:office:office" xmlns:r="http://schemas.openxmlformats.org/officeDocument/2006/relationships" xmlns:m="http://schemas.openxmlformats.org/officeDocument/2006/math" xmlns:v="urn:schemas-microsoft-com:vml" xmlns:wp14="http://schemas.microsoft.com/office/word/2010/wordprocessingDrawing" xmlns:wp="http://schemas.openxmlformats.org/drawingml/2006/wordprocessingDrawing" xmlns:w10="urn:schemas-microsoft-com:office:word" xmlns:w="http://schemas.openxmlformats.org/wordprocessingml/2006/main" xmlns:w14="http://schemas.microsoft.com/office/word/2010/wordml" xmlns:w15="http://schemas.microsoft.com/office/word/2012/wordml" xmlns:w16cex="http://schemas.microsoft.com/office/word/2018/wordml/cex" xmlns:w16cid="http://schemas.microsoft.com/office/word/2016/wordml/cid" xmlns:w16="http://schemas.microsoft.com/office/word/2018/wordml" xmlns:w16sdtdh="http://schemas.microsoft.com/office/word/2020/wordml/sdtdatahash" xmlns:w16se="http://schemas.microsoft.com/office/word/2015/wordml/symex" xmlns:wpg="http://schemas.microsoft.com/office/word/2010/wordprocessingGroup" xmlns:wpi="http://schemas.microsoft.com/office/word/2010/wordprocessingInk" xmlns:wne="http://schemas.microsoft.com/office/word/2006/wordml" xmlns:wps="http://schemas.microsoft.com/office/word/2010/wordprocessingShape" mc:Ignorable="w14 w15 w16se w16cid w16 w16cex w16sdtdh wp14">
+<w:numbering xmlns:wpc="http://schemas.microsoft.com/office/word/2010/wordprocessingCanvas" xmlns:cx="http://schemas.microsoft.com/office/drawing/2014/chartex" xmlns:cx1="http://schemas.microsoft.com/office/drawing/2015/9/8/chartex" xmlns:cx2="http://schemas.microsoft.com/office/drawing/2015/10/21/chartex" xmlns:cx3="http://schemas.microsoft.com/office/drawing/2016/5/9/chartex" xmlns:cx4="http://schemas.microsoft.com/office/drawing/2016/5/10/chartex" xmlns:cx5="http://schemas.microsoft.com/office/drawing/2016/5/11/chartex" xmlns:cx6="http://schemas.microsoft.com/office/drawing/2016/5/12/chartex" xmlns:cx7="http://schemas.microsoft.com/office/drawing/2016/5/13/chartex" xmlns:cx8="http://schemas.microsoft.com/office/drawing/2016/5/14/chartex" xmlns:mc="http://schemas.openxmlformats.org/markup-compatibility/2006" xmlns:aink="http://schemas.microsoft.com/office/drawing/2016/ink" xmlns:am3d="http://schemas.microsoft.com/office/drawing/2017/model3d" xmlns:o="urn:schemas-microsoft-com:office:office" xmlns:oel="http://schemas.microsoft.com/office/2019/extlst" xmlns:r="http://schemas.openxmlformats.org/officeDocument/2006/relationships" xmlns:m="http://schemas.openxmlformats.org/officeDocument/2006/math" xmlns:v="urn:schemas-microsoft-com:vml" xmlns:wp14="http://schemas.microsoft.com/office/word/2010/wordprocessingDrawing" xmlns:wp="http://schemas.openxmlformats.org/drawingml/2006/wordprocessingDrawing" xmlns:w10="urn:schemas-microsoft-com:office:word" xmlns:w="http://schemas.openxmlformats.org/wordprocessingml/2006/main" xmlns:w14="http://schemas.microsoft.com/office/word/2010/wordml" xmlns:w15="http://schemas.microsoft.com/office/word/2012/wordml" xmlns:w16cex="http://schemas.microsoft.com/office/word/2018/wordml/cex" xmlns:w16cid="http://schemas.microsoft.com/office/word/2016/wordml/cid" xmlns:w16="http://schemas.microsoft.com/office/word/2018/wordml" xmlns:w16du="http://schemas.microsoft.com/office/word/2023/wordml/word16du" xmlns:w16sdtdh="http://schemas.microsoft.com/office/word/2020/wordml/sdtdatahash" xmlns:w16se="http://schemas.microsoft.com/office/word/2015/wordml/symex" xmlns:wpg="http://schemas.microsoft.com/office/word/2010/wordprocessingGroup" xmlns:wpi="http://schemas.microsoft.com/office/word/2010/wordprocessingInk" xmlns:wne="http://schemas.microsoft.com/office/word/2006/wordml" xmlns:wps="http://schemas.microsoft.com/office/word/2010/wordprocessingShape" mc:Ignorable="w14 w15 w16se w16cid w16 w16cex w16sdtdh w16du wp14">
   <w:abstractNum w:abstractNumId="0" w15:restartNumberingAfterBreak="0">
     <w:nsid w:val="272E54BD"/>
     <w:multiLevelType w:val="hybridMultilevel"/>
@@ -3458,38 +3850,38 @@
       </w:rPr>
     </w:lvl>
   </w:abstractNum>
-  <w:num w:numId="1">
+  <w:num w:numId="1" w16cid:durableId="1914048782">
     <w:abstractNumId w:val="7"/>
   </w:num>
-  <w:num w:numId="2">
+  <w:num w:numId="2" w16cid:durableId="488985356">
     <w:abstractNumId w:val="6"/>
   </w:num>
-  <w:num w:numId="3">
+  <w:num w:numId="3" w16cid:durableId="1000961731">
     <w:abstractNumId w:val="0"/>
   </w:num>
-  <w:num w:numId="4">
+  <w:num w:numId="4" w16cid:durableId="1727147110">
     <w:abstractNumId w:val="5"/>
   </w:num>
-  <w:num w:numId="5">
+  <w:num w:numId="5" w16cid:durableId="961183427">
     <w:abstractNumId w:val="4"/>
   </w:num>
-  <w:num w:numId="6">
+  <w:num w:numId="6" w16cid:durableId="866990563">
     <w:abstractNumId w:val="2"/>
   </w:num>
-  <w:num w:numId="7">
+  <w:num w:numId="7" w16cid:durableId="756249052">
     <w:abstractNumId w:val="1"/>
   </w:num>
-  <w:num w:numId="8">
+  <w:num w:numId="8" w16cid:durableId="65301693">
     <w:abstractNumId w:val="3"/>
   </w:num>
-  <w:num w:numId="9">
+  <w:num w:numId="9" w16cid:durableId="95564136">
     <w:abstractNumId w:val="8"/>
   </w:num>
 </w:numbering>
 </file>
 
 <file path=word/styles.xml><?xml version="1.0" encoding="utf-8"?>
-<w:styles xmlns:mc="http://schemas.openxmlformats.org/markup-compatibility/2006" xmlns:r="http://schemas.openxmlformats.org/officeDocument/2006/relationships" xmlns:w="http://schemas.openxmlformats.org/wordprocessingml/2006/main" xmlns:w14="http://schemas.microsoft.com/office/word/2010/wordml" xmlns:w15="http://schemas.microsoft.com/office/word/2012/wordml" xmlns:w16cex="http://schemas.microsoft.com/office/word/2018/wordml/cex" xmlns:w16cid="http://schemas.microsoft.com/office/word/2016/wordml/cid" xmlns:w16="http://schemas.microsoft.com/office/word/2018/wordml" xmlns:w16sdtdh="http://schemas.microsoft.com/office/word/2020/wordml/sdtdatahash" xmlns:w16se="http://schemas.microsoft.com/office/word/2015/wordml/symex" mc:Ignorable="w14 w15 w16se w16cid w16 w16cex w16sdtdh">
+<w:styles xmlns:mc="http://schemas.openxmlformats.org/markup-compatibility/2006" xmlns:r="http://schemas.openxmlformats.org/officeDocument/2006/relationships" xmlns:w="http://schemas.openxmlformats.org/wordprocessingml/2006/main" xmlns:w14="http://schemas.microsoft.com/office/word/2010/wordml" xmlns:w15="http://schemas.microsoft.com/office/word/2012/wordml" xmlns:w16cex="http://schemas.microsoft.com/office/word/2018/wordml/cex" xmlns:w16cid="http://schemas.microsoft.com/office/word/2016/wordml/cid" xmlns:w16="http://schemas.microsoft.com/office/word/2018/wordml" xmlns:w16du="http://schemas.microsoft.com/office/word/2023/wordml/word16du" xmlns:w16sdtdh="http://schemas.microsoft.com/office/word/2020/wordml/sdtdatahash" xmlns:w16se="http://schemas.microsoft.com/office/word/2015/wordml/symex" mc:Ignorable="w14 w15 w16se w16cid w16 w16cex w16sdtdh w16du">
   <w:docDefaults>
     <w:rPrDefault>
       <w:rPr>

</xml_diff>